<commit_message>
Add sensitivity analysis window and respective documentation part
</commit_message>
<xml_diff>
--- a/python/template_3.docx
+++ b/python/template_3.docx
@@ -1,6 +1,6 @@
 
 <file path=word/document.xml><?xml version="1.0" encoding="utf-8"?>
-<w:document xmlns:wpc="http://schemas.microsoft.com/office/word/2010/wordprocessingCanvas" xmlns:cx="http://schemas.microsoft.com/office/drawing/2014/chartex" xmlns:cx1="http://schemas.microsoft.com/office/drawing/2015/9/8/chartex" xmlns:cx2="http://schemas.microsoft.com/office/drawing/2015/10/21/chartex" xmlns:cx3="http://schemas.microsoft.com/office/drawing/2016/5/9/chartex" xmlns:cx4="http://schemas.microsoft.com/office/drawing/2016/5/10/chartex" xmlns:cx5="http://schemas.microsoft.com/office/drawing/2016/5/11/chartex" xmlns:cx6="http://schemas.microsoft.com/office/drawing/2016/5/12/chartex" xmlns:cx7="http://schemas.microsoft.com/office/drawing/2016/5/13/chartex" xmlns:cx8="http://schemas.microsoft.com/office/drawing/2016/5/14/chartex" xmlns:mc="http://schemas.openxmlformats.org/markup-compatibility/2006" xmlns:aink="http://schemas.microsoft.com/office/drawing/2016/ink" xmlns:am3d="http://schemas.microsoft.com/office/drawing/2017/model3d" xmlns:o="urn:schemas-microsoft-com:office:office" xmlns:oel="http://schemas.microsoft.com/office/2019/extlst" xmlns:r="http://schemas.openxmlformats.org/officeDocument/2006/relationships" xmlns:m="http://schemas.openxmlformats.org/officeDocument/2006/math" xmlns:v="urn:schemas-microsoft-com:vml" xmlns:wp14="http://schemas.microsoft.com/office/word/2010/wordprocessingDrawing" xmlns:wp="http://schemas.openxmlformats.org/drawingml/2006/wordprocessingDrawing" xmlns:w10="urn:schemas-microsoft-com:office:word" xmlns:w="http://schemas.openxmlformats.org/wordprocessingml/2006/main" xmlns:w14="http://schemas.microsoft.com/office/word/2010/wordml" xmlns:w15="http://schemas.microsoft.com/office/word/2012/wordml" xmlns:w16cex="http://schemas.microsoft.com/office/word/2018/wordml/cex" xmlns:w16cid="http://schemas.microsoft.com/office/word/2016/wordml/cid" xmlns:w16="http://schemas.microsoft.com/office/word/2018/wordml" xmlns:w16sdtdh="http://schemas.microsoft.com/office/word/2020/wordml/sdtdatahash" xmlns:w16se="http://schemas.microsoft.com/office/word/2015/wordml/symex" xmlns:wpg="http://schemas.microsoft.com/office/word/2010/wordprocessingGroup" xmlns:wpi="http://schemas.microsoft.com/office/word/2010/wordprocessingInk" xmlns:wne="http://schemas.microsoft.com/office/word/2006/wordml" xmlns:wps="http://schemas.microsoft.com/office/word/2010/wordprocessingShape" mc:Ignorable="w14 w15 w16se w16cid w16 w16cex w16sdtdh wp14">
+<w:document xmlns:wpc="http://schemas.microsoft.com/office/word/2010/wordprocessingCanvas" xmlns:cx="http://schemas.microsoft.com/office/drawing/2014/chartex" xmlns:cx1="http://schemas.microsoft.com/office/drawing/2015/9/8/chartex" xmlns:cx2="http://schemas.microsoft.com/office/drawing/2015/10/21/chartex" xmlns:cx3="http://schemas.microsoft.com/office/drawing/2016/5/9/chartex" xmlns:cx4="http://schemas.microsoft.com/office/drawing/2016/5/10/chartex" xmlns:cx5="http://schemas.microsoft.com/office/drawing/2016/5/11/chartex" xmlns:cx6="http://schemas.microsoft.com/office/drawing/2016/5/12/chartex" xmlns:cx7="http://schemas.microsoft.com/office/drawing/2016/5/13/chartex" xmlns:cx8="http://schemas.microsoft.com/office/drawing/2016/5/14/chartex" xmlns:mc="http://schemas.openxmlformats.org/markup-compatibility/2006" xmlns:aink="http://schemas.microsoft.com/office/drawing/2016/ink" xmlns:am3d="http://schemas.microsoft.com/office/drawing/2017/model3d" xmlns:o="urn:schemas-microsoft-com:office:office" xmlns:oel="http://schemas.microsoft.com/office/2019/extlst" xmlns:r="http://schemas.openxmlformats.org/officeDocument/2006/relationships" xmlns:m="http://schemas.openxmlformats.org/officeDocument/2006/math" xmlns:v="urn:schemas-microsoft-com:vml" xmlns:wp14="http://schemas.microsoft.com/office/word/2010/wordprocessingDrawing" xmlns:wp="http://schemas.openxmlformats.org/drawingml/2006/wordprocessingDrawing" xmlns:w10="urn:schemas-microsoft-com:office:word" xmlns:w="http://schemas.openxmlformats.org/wordprocessingml/2006/main" xmlns:w14="http://schemas.microsoft.com/office/word/2010/wordml" xmlns:w15="http://schemas.microsoft.com/office/word/2012/wordml" xmlns:w16cex="http://schemas.microsoft.com/office/word/2018/wordml/cex" xmlns:w16cid="http://schemas.microsoft.com/office/word/2016/wordml/cid" xmlns:w16="http://schemas.microsoft.com/office/word/2018/wordml" xmlns:w16du="http://schemas.microsoft.com/office/word/2023/wordml/word16du" xmlns:w16sdtdh="http://schemas.microsoft.com/office/word/2020/wordml/sdtdatahash" xmlns:w16se="http://schemas.microsoft.com/office/word/2015/wordml/symex" xmlns:wpg="http://schemas.microsoft.com/office/word/2010/wordprocessingGroup" xmlns:wpi="http://schemas.microsoft.com/office/word/2010/wordprocessingInk" xmlns:wne="http://schemas.microsoft.com/office/word/2006/wordml" xmlns:wps="http://schemas.microsoft.com/office/word/2010/wordprocessingShape" mc:Ignorable="w14 w15 w16se w16cid w16 w16cex w16sdtdh w16du wp14">
   <w:body>
     <w:p>
       <w:pPr>
@@ -14,17 +14,9 @@
         <w:rPr>
           <w:rFonts w:cstheme="minorHAnsi"/>
         </w:rPr>
-        <w:t xml:space="preserve">Step 2: Stationarity testing and transformations </w:t>
-      </w:r>
-      <w:proofErr w:type="gramStart"/>
-      <w:r>
-        <w:rPr>
-          <w:rFonts w:cstheme="minorHAnsi"/>
-        </w:rPr>
-        <w:t>performed</w:t>
+        <w:t>Step 2: Stationarity testing and transformations performed</w:t>
       </w:r>
       <w:bookmarkEnd w:id="0"/>
-      <w:proofErr w:type="gramEnd"/>
     </w:p>
     <w:p>
       <w:pPr>
@@ -363,18 +355,10 @@
         <w:rPr>
           <w:rFonts w:cstheme="minorHAnsi"/>
         </w:rPr>
-        <w:t xml:space="preserve">Step 3: Rules applied for computing the </w:t>
-      </w:r>
-      <w:proofErr w:type="gramStart"/>
-      <w:r>
-        <w:rPr>
-          <w:rFonts w:cstheme="minorHAnsi"/>
-        </w:rPr>
-        <w:t>models</w:t>
+        <w:t>Step 3: Rules applied for computing the models</w:t>
       </w:r>
       <w:bookmarkEnd w:id="1"/>
       <w:bookmarkEnd w:id="2"/>
-      <w:proofErr w:type="gramEnd"/>
     </w:p>
     <w:p>
       <w:pPr>
@@ -2235,17 +2219,9 @@
         <w:rPr>
           <w:rFonts w:cstheme="minorHAnsi"/>
         </w:rPr>
-        <w:t xml:space="preserve"> of </w:t>
-      </w:r>
-      <w:proofErr w:type="gramStart"/>
-      <w:r>
-        <w:rPr>
-          <w:rFonts w:cstheme="minorHAnsi"/>
-        </w:rPr>
-        <w:t>PDs</w:t>
+        <w:t xml:space="preserve"> of PDs</w:t>
       </w:r>
       <w:bookmarkEnd w:id="18"/>
-      <w:proofErr w:type="gramEnd"/>
     </w:p>
     <w:tbl>
       <w:tblPr>
@@ -4022,16 +3998,8 @@
         <w:rPr>
           <w:rFonts w:cstheme="minorHAnsi"/>
         </w:rPr>
-        <w:t xml:space="preserve">Rules applied for selecting the proper model to be tested and </w:t>
-      </w:r>
-      <w:proofErr w:type="gramStart"/>
-      <w:r>
-        <w:rPr>
-          <w:rFonts w:cstheme="minorHAnsi"/>
-        </w:rPr>
-        <w:t>used</w:t>
-      </w:r>
-      <w:proofErr w:type="gramEnd"/>
+        <w:t>Rules applied for selecting the proper model to be tested and used</w:t>
+      </w:r>
     </w:p>
     <w:p>
       <w:pPr>
@@ -5248,296 +5216,19 @@
     </w:p>
     <w:p>
       <w:pPr>
-        <w:rPr>
-          <w:rFonts w:asciiTheme="minorHAnsi" w:hAnsiTheme="minorHAnsi" w:cstheme="minorHAnsi"/>
+        <w:jc w:val="both"/>
+        <w:rPr>
+          <w:rFonts w:asciiTheme="minorHAnsi" w:hAnsiTheme="minorHAnsi" w:cstheme="minorHAnsi"/>
+          <w:szCs w:val="24"/>
         </w:rPr>
       </w:pPr>
     </w:p>
     <w:p>
       <w:pPr>
-        <w:widowControl/>
-        <w:autoSpaceDE/>
-        <w:autoSpaceDN/>
-        <w:adjustRightInd/>
-        <w:spacing w:line="240" w:lineRule="auto"/>
-        <w:rPr>
-          <w:rFonts w:asciiTheme="minorHAnsi" w:hAnsiTheme="minorHAnsi" w:cstheme="minorHAnsi"/>
-          <w:szCs w:val="24"/>
-        </w:rPr>
-      </w:pPr>
-      <w:r>
-        <w:rPr>
-          <w:rFonts w:asciiTheme="minorHAnsi" w:hAnsiTheme="minorHAnsi" w:cstheme="minorHAnsi"/>
-          <w:szCs w:val="24"/>
-        </w:rPr>
-        <w:br w:type="page"/>
-      </w:r>
-    </w:p>
-    <w:p>
-      <w:pPr>
-        <w:pStyle w:val="Heading3"/>
-        <w:rPr>
-          <w:rFonts w:cstheme="minorHAnsi"/>
-        </w:rPr>
-      </w:pPr>
-      <w:r>
-        <w:rPr>
-          <w:rFonts w:cstheme="minorHAnsi"/>
-        </w:rPr>
-        <w:lastRenderedPageBreak/>
-        <w:t>Annex 1</w:t>
-      </w:r>
-    </w:p>
-    <w:p>
-      <w:pPr>
         <w:jc w:val="both"/>
         <w:rPr>
           <w:rFonts w:asciiTheme="minorHAnsi" w:hAnsiTheme="minorHAnsi" w:cstheme="minorHAnsi"/>
-          <w:sz w:val="20"/>
-        </w:rPr>
-      </w:pPr>
-    </w:p>
-    <w:tbl>
-      <w:tblPr>
-        <w:tblStyle w:val="TableGrid"/>
-        <w:tblW w:w="0" w:type="auto"/>
-        <w:tblLook w:val="04A0" w:firstRow="1" w:lastRow="0" w:firstColumn="1" w:lastColumn="0" w:noHBand="0" w:noVBand="1"/>
-      </w:tblPr>
-      <w:tblGrid>
-        <w:gridCol w:w="2515"/>
-        <w:gridCol w:w="6504"/>
-      </w:tblGrid>
-      <w:tr>
-        <w:tc>
-          <w:tcPr>
-            <w:tcW w:w="2515" w:type="dxa"/>
-          </w:tcPr>
-          <w:p>
-            <w:pPr>
-              <w:jc w:val="both"/>
-              <w:rPr>
-                <w:rFonts w:asciiTheme="minorHAnsi" w:hAnsiTheme="minorHAnsi" w:cstheme="minorHAnsi"/>
-                <w:szCs w:val="28"/>
-              </w:rPr>
-            </w:pPr>
-            <w:r>
-              <w:rPr>
-                <w:rFonts w:asciiTheme="minorHAnsi" w:hAnsiTheme="minorHAnsi" w:cstheme="minorHAnsi"/>
-                <w:szCs w:val="28"/>
-              </w:rPr>
-              <w:t>Reference</w:t>
-            </w:r>
-          </w:p>
-        </w:tc>
-        <w:tc>
-          <w:tcPr>
-            <w:tcW w:w="6504" w:type="dxa"/>
-          </w:tcPr>
-          <w:p>
-            <w:pPr>
-              <w:jc w:val="both"/>
-              <w:rPr>
-                <w:rFonts w:asciiTheme="minorHAnsi" w:hAnsiTheme="minorHAnsi" w:cstheme="minorHAnsi"/>
-                <w:szCs w:val="28"/>
-              </w:rPr>
-            </w:pPr>
-            <w:r>
-              <w:rPr>
-                <w:rFonts w:asciiTheme="minorHAnsi" w:hAnsiTheme="minorHAnsi" w:cstheme="minorHAnsi"/>
-                <w:szCs w:val="28"/>
-              </w:rPr>
-              <w:t>File name</w:t>
-            </w:r>
-          </w:p>
-        </w:tc>
-      </w:tr>
-      <w:tr>
-        <w:tc>
-          <w:tcPr>
-            <w:tcW w:w="2515" w:type="dxa"/>
-          </w:tcPr>
-          <w:p>
-            <w:pPr>
-              <w:jc w:val="both"/>
-              <w:rPr>
-                <w:rFonts w:asciiTheme="minorHAnsi" w:hAnsiTheme="minorHAnsi" w:cstheme="minorHAnsi"/>
-                <w:szCs w:val="28"/>
-              </w:rPr>
-            </w:pPr>
-            <w:r>
-              <w:rPr>
-                <w:rFonts w:asciiTheme="minorHAnsi" w:hAnsiTheme="minorHAnsi" w:cstheme="minorHAnsi"/>
-                <w:szCs w:val="28"/>
-              </w:rPr>
-              <w:t>4</w:t>
-            </w:r>
-          </w:p>
-        </w:tc>
-        <w:tc>
-          <w:tcPr>
-            <w:tcW w:w="6504" w:type="dxa"/>
-          </w:tcPr>
-          <w:p>
-            <w:pPr>
-              <w:jc w:val="both"/>
-              <w:rPr>
-                <w:rFonts w:asciiTheme="minorHAnsi" w:hAnsiTheme="minorHAnsi" w:cstheme="minorHAnsi"/>
-                <w:szCs w:val="28"/>
-              </w:rPr>
-            </w:pPr>
-            <w:r>
-              <w:rPr>
-                <w:rFonts w:asciiTheme="minorHAnsi" w:hAnsiTheme="minorHAnsi" w:cstheme="minorHAnsi"/>
-                <w:szCs w:val="28"/>
-              </w:rPr>
-              <w:t>{</w:t>
-            </w:r>
-            <w:proofErr w:type="spellStart"/>
-            <w:r>
-              <w:rPr>
-                <w:rFonts w:asciiTheme="minorHAnsi" w:hAnsiTheme="minorHAnsi" w:cstheme="minorHAnsi"/>
-                <w:szCs w:val="28"/>
-              </w:rPr>
-              <w:t>stationarityFileName</w:t>
-            </w:r>
-            <w:proofErr w:type="spellEnd"/>
-            <w:r>
-              <w:rPr>
-                <w:rFonts w:asciiTheme="minorHAnsi" w:hAnsiTheme="minorHAnsi" w:cstheme="minorHAnsi"/>
-                <w:szCs w:val="28"/>
-              </w:rPr>
-              <w:t>}</w:t>
-            </w:r>
-          </w:p>
-        </w:tc>
-      </w:tr>
-      <w:tr>
-        <w:tc>
-          <w:tcPr>
-            <w:tcW w:w="2515" w:type="dxa"/>
-          </w:tcPr>
-          <w:p>
-            <w:pPr>
-              <w:jc w:val="both"/>
-              <w:rPr>
-                <w:rFonts w:asciiTheme="minorHAnsi" w:hAnsiTheme="minorHAnsi" w:cstheme="minorHAnsi"/>
-                <w:szCs w:val="28"/>
-              </w:rPr>
-            </w:pPr>
-            <w:r>
-              <w:rPr>
-                <w:rFonts w:asciiTheme="minorHAnsi" w:hAnsiTheme="minorHAnsi" w:cstheme="minorHAnsi"/>
-                <w:szCs w:val="28"/>
-              </w:rPr>
-              <w:t>8</w:t>
-            </w:r>
-          </w:p>
-        </w:tc>
-        <w:tc>
-          <w:tcPr>
-            <w:tcW w:w="6504" w:type="dxa"/>
-          </w:tcPr>
-          <w:p>
-            <w:pPr>
-              <w:jc w:val="both"/>
-              <w:rPr>
-                <w:rFonts w:asciiTheme="minorHAnsi" w:hAnsiTheme="minorHAnsi" w:cstheme="minorHAnsi"/>
-                <w:szCs w:val="28"/>
-              </w:rPr>
-            </w:pPr>
-            <w:r>
-              <w:rPr>
-                <w:rFonts w:asciiTheme="minorHAnsi" w:hAnsiTheme="minorHAnsi" w:cstheme="minorHAnsi"/>
-                <w:szCs w:val="28"/>
-              </w:rPr>
-              <w:t>{</w:t>
-            </w:r>
-            <w:proofErr w:type="spellStart"/>
-            <w:r>
-              <w:rPr>
-                <w:rFonts w:asciiTheme="minorHAnsi" w:hAnsiTheme="minorHAnsi" w:cstheme="minorHAnsi"/>
-                <w:szCs w:val="28"/>
-              </w:rPr>
-              <w:t>finalSubsetFileName</w:t>
-            </w:r>
-            <w:proofErr w:type="spellEnd"/>
-            <w:r>
-              <w:rPr>
-                <w:rFonts w:asciiTheme="minorHAnsi" w:hAnsiTheme="minorHAnsi" w:cstheme="minorHAnsi"/>
-                <w:szCs w:val="28"/>
-              </w:rPr>
-              <w:t>}</w:t>
-            </w:r>
-          </w:p>
-        </w:tc>
-      </w:tr>
-      <w:tr>
-        <w:tc>
-          <w:tcPr>
-            <w:tcW w:w="2515" w:type="dxa"/>
-          </w:tcPr>
-          <w:p>
-            <w:pPr>
-              <w:jc w:val="both"/>
-              <w:rPr>
-                <w:rFonts w:asciiTheme="minorHAnsi" w:hAnsiTheme="minorHAnsi" w:cstheme="minorHAnsi"/>
-                <w:szCs w:val="28"/>
-              </w:rPr>
-            </w:pPr>
-            <w:r>
-              <w:rPr>
-                <w:rFonts w:asciiTheme="minorHAnsi" w:hAnsiTheme="minorHAnsi" w:cstheme="minorHAnsi"/>
-                <w:szCs w:val="28"/>
-              </w:rPr>
-              <w:t>12</w:t>
-            </w:r>
-          </w:p>
-        </w:tc>
-        <w:tc>
-          <w:tcPr>
-            <w:tcW w:w="6504" w:type="dxa"/>
-          </w:tcPr>
-          <w:p>
-            <w:pPr>
-              <w:jc w:val="both"/>
-              <w:rPr>
-                <w:rFonts w:asciiTheme="minorHAnsi" w:hAnsiTheme="minorHAnsi" w:cstheme="minorHAnsi"/>
-                <w:szCs w:val="28"/>
-              </w:rPr>
-            </w:pPr>
-            <w:r>
-              <w:rPr>
-                <w:rFonts w:asciiTheme="minorHAnsi" w:hAnsiTheme="minorHAnsi" w:cstheme="minorHAnsi"/>
-                <w:szCs w:val="28"/>
-              </w:rPr>
-              <w:t>{</w:t>
-            </w:r>
-            <w:proofErr w:type="spellStart"/>
-            <w:r>
-              <w:rPr>
-                <w:rFonts w:asciiTheme="minorHAnsi" w:hAnsiTheme="minorHAnsi" w:cstheme="minorHAnsi"/>
-                <w:szCs w:val="28"/>
-              </w:rPr>
-              <w:t>finalFeasibleFileName</w:t>
-            </w:r>
-            <w:proofErr w:type="spellEnd"/>
-            <w:r>
-              <w:rPr>
-                <w:rFonts w:asciiTheme="minorHAnsi" w:hAnsiTheme="minorHAnsi" w:cstheme="minorHAnsi"/>
-                <w:szCs w:val="28"/>
-              </w:rPr>
-              <w:t>}</w:t>
-            </w:r>
-          </w:p>
-        </w:tc>
-      </w:tr>
-    </w:tbl>
-    <w:p>
-      <w:pPr>
-        <w:jc w:val="both"/>
-        <w:rPr>
-          <w:rFonts w:asciiTheme="minorHAnsi" w:hAnsiTheme="minorHAnsi" w:cstheme="minorHAnsi"/>
-          <w:sz w:val="20"/>
+          <w:szCs w:val="24"/>
         </w:rPr>
       </w:pPr>
       <w:r>
@@ -5579,7 +5270,7 @@
 </file>
 
 <file path=word/endnotes.xml><?xml version="1.0" encoding="utf-8"?>
-<w:endnotes xmlns:wpc="http://schemas.microsoft.com/office/word/2010/wordprocessingCanvas" xmlns:cx="http://schemas.microsoft.com/office/drawing/2014/chartex" xmlns:cx1="http://schemas.microsoft.com/office/drawing/2015/9/8/chartex" xmlns:cx2="http://schemas.microsoft.com/office/drawing/2015/10/21/chartex" xmlns:cx3="http://schemas.microsoft.com/office/drawing/2016/5/9/chartex" xmlns:cx4="http://schemas.microsoft.com/office/drawing/2016/5/10/chartex" xmlns:cx5="http://schemas.microsoft.com/office/drawing/2016/5/11/chartex" xmlns:cx6="http://schemas.microsoft.com/office/drawing/2016/5/12/chartex" xmlns:cx7="http://schemas.microsoft.com/office/drawing/2016/5/13/chartex" xmlns:cx8="http://schemas.microsoft.com/office/drawing/2016/5/14/chartex" xmlns:mc="http://schemas.openxmlformats.org/markup-compatibility/2006" xmlns:aink="http://schemas.microsoft.com/office/drawing/2016/ink" xmlns:am3d="http://schemas.microsoft.com/office/drawing/2017/model3d" xmlns:o="urn:schemas-microsoft-com:office:office" xmlns:oel="http://schemas.microsoft.com/office/2019/extlst" xmlns:r="http://schemas.openxmlformats.org/officeDocument/2006/relationships" xmlns:m="http://schemas.openxmlformats.org/officeDocument/2006/math" xmlns:v="urn:schemas-microsoft-com:vml" xmlns:wp14="http://schemas.microsoft.com/office/word/2010/wordprocessingDrawing" xmlns:wp="http://schemas.openxmlformats.org/drawingml/2006/wordprocessingDrawing" xmlns:w10="urn:schemas-microsoft-com:office:word" xmlns:w="http://schemas.openxmlformats.org/wordprocessingml/2006/main" xmlns:w14="http://schemas.microsoft.com/office/word/2010/wordml" xmlns:w15="http://schemas.microsoft.com/office/word/2012/wordml" xmlns:w16cex="http://schemas.microsoft.com/office/word/2018/wordml/cex" xmlns:w16cid="http://schemas.microsoft.com/office/word/2016/wordml/cid" xmlns:w16="http://schemas.microsoft.com/office/word/2018/wordml" xmlns:w16sdtdh="http://schemas.microsoft.com/office/word/2020/wordml/sdtdatahash" xmlns:w16se="http://schemas.microsoft.com/office/word/2015/wordml/symex" xmlns:wpg="http://schemas.microsoft.com/office/word/2010/wordprocessingGroup" xmlns:wpi="http://schemas.microsoft.com/office/word/2010/wordprocessingInk" xmlns:wne="http://schemas.microsoft.com/office/word/2006/wordml" xmlns:wps="http://schemas.microsoft.com/office/word/2010/wordprocessingShape" mc:Ignorable="w14 w15 w16se w16cid w16 w16cex w16sdtdh wp14">
+<w:endnotes xmlns:wpc="http://schemas.microsoft.com/office/word/2010/wordprocessingCanvas" xmlns:cx="http://schemas.microsoft.com/office/drawing/2014/chartex" xmlns:cx1="http://schemas.microsoft.com/office/drawing/2015/9/8/chartex" xmlns:cx2="http://schemas.microsoft.com/office/drawing/2015/10/21/chartex" xmlns:cx3="http://schemas.microsoft.com/office/drawing/2016/5/9/chartex" xmlns:cx4="http://schemas.microsoft.com/office/drawing/2016/5/10/chartex" xmlns:cx5="http://schemas.microsoft.com/office/drawing/2016/5/11/chartex" xmlns:cx6="http://schemas.microsoft.com/office/drawing/2016/5/12/chartex" xmlns:cx7="http://schemas.microsoft.com/office/drawing/2016/5/13/chartex" xmlns:cx8="http://schemas.microsoft.com/office/drawing/2016/5/14/chartex" xmlns:mc="http://schemas.openxmlformats.org/markup-compatibility/2006" xmlns:aink="http://schemas.microsoft.com/office/drawing/2016/ink" xmlns:am3d="http://schemas.microsoft.com/office/drawing/2017/model3d" xmlns:o="urn:schemas-microsoft-com:office:office" xmlns:oel="http://schemas.microsoft.com/office/2019/extlst" xmlns:r="http://schemas.openxmlformats.org/officeDocument/2006/relationships" xmlns:m="http://schemas.openxmlformats.org/officeDocument/2006/math" xmlns:v="urn:schemas-microsoft-com:vml" xmlns:wp14="http://schemas.microsoft.com/office/word/2010/wordprocessingDrawing" xmlns:wp="http://schemas.openxmlformats.org/drawingml/2006/wordprocessingDrawing" xmlns:w10="urn:schemas-microsoft-com:office:word" xmlns:w="http://schemas.openxmlformats.org/wordprocessingml/2006/main" xmlns:w14="http://schemas.microsoft.com/office/word/2010/wordml" xmlns:w15="http://schemas.microsoft.com/office/word/2012/wordml" xmlns:w16cex="http://schemas.microsoft.com/office/word/2018/wordml/cex" xmlns:w16cid="http://schemas.microsoft.com/office/word/2016/wordml/cid" xmlns:w16="http://schemas.microsoft.com/office/word/2018/wordml" xmlns:w16du="http://schemas.microsoft.com/office/word/2023/wordml/word16du" xmlns:w16sdtdh="http://schemas.microsoft.com/office/word/2020/wordml/sdtdatahash" xmlns:w16se="http://schemas.microsoft.com/office/word/2015/wordml/symex" xmlns:wpg="http://schemas.microsoft.com/office/word/2010/wordprocessingGroup" xmlns:wpi="http://schemas.microsoft.com/office/word/2010/wordprocessingInk" xmlns:wne="http://schemas.microsoft.com/office/word/2006/wordml" xmlns:wps="http://schemas.microsoft.com/office/word/2010/wordprocessingShape" mc:Ignorable="w14 w15 w16se w16cid w16 w16cex w16sdtdh w16du wp14">
   <w:endnote w:type="separator" w:id="-1">
     <w:p>
       <w:r>
@@ -5610,7 +5301,7 @@
 </file>
 
 <file path=word/footer1.xml><?xml version="1.0" encoding="utf-8"?>
-<w:ftr xmlns:wpc="http://schemas.microsoft.com/office/word/2010/wordprocessingCanvas" xmlns:cx="http://schemas.microsoft.com/office/drawing/2014/chartex" xmlns:cx1="http://schemas.microsoft.com/office/drawing/2015/9/8/chartex" xmlns:cx2="http://schemas.microsoft.com/office/drawing/2015/10/21/chartex" xmlns:cx3="http://schemas.microsoft.com/office/drawing/2016/5/9/chartex" xmlns:cx4="http://schemas.microsoft.com/office/drawing/2016/5/10/chartex" xmlns:cx5="http://schemas.microsoft.com/office/drawing/2016/5/11/chartex" xmlns:cx6="http://schemas.microsoft.com/office/drawing/2016/5/12/chartex" xmlns:cx7="http://schemas.microsoft.com/office/drawing/2016/5/13/chartex" xmlns:cx8="http://schemas.microsoft.com/office/drawing/2016/5/14/chartex" xmlns:mc="http://schemas.openxmlformats.org/markup-compatibility/2006" xmlns:aink="http://schemas.microsoft.com/office/drawing/2016/ink" xmlns:am3d="http://schemas.microsoft.com/office/drawing/2017/model3d" xmlns:o="urn:schemas-microsoft-com:office:office" xmlns:oel="http://schemas.microsoft.com/office/2019/extlst" xmlns:r="http://schemas.openxmlformats.org/officeDocument/2006/relationships" xmlns:m="http://schemas.openxmlformats.org/officeDocument/2006/math" xmlns:v="urn:schemas-microsoft-com:vml" xmlns:wp14="http://schemas.microsoft.com/office/word/2010/wordprocessingDrawing" xmlns:wp="http://schemas.openxmlformats.org/drawingml/2006/wordprocessingDrawing" xmlns:w10="urn:schemas-microsoft-com:office:word" xmlns:w="http://schemas.openxmlformats.org/wordprocessingml/2006/main" xmlns:w14="http://schemas.microsoft.com/office/word/2010/wordml" xmlns:w15="http://schemas.microsoft.com/office/word/2012/wordml" xmlns:w16cex="http://schemas.microsoft.com/office/word/2018/wordml/cex" xmlns:w16cid="http://schemas.microsoft.com/office/word/2016/wordml/cid" xmlns:w16="http://schemas.microsoft.com/office/word/2018/wordml" xmlns:w16sdtdh="http://schemas.microsoft.com/office/word/2020/wordml/sdtdatahash" xmlns:w16se="http://schemas.microsoft.com/office/word/2015/wordml/symex" xmlns:wpg="http://schemas.microsoft.com/office/word/2010/wordprocessingGroup" xmlns:wpi="http://schemas.microsoft.com/office/word/2010/wordprocessingInk" xmlns:wne="http://schemas.microsoft.com/office/word/2006/wordml" xmlns:wps="http://schemas.microsoft.com/office/word/2010/wordprocessingShape" mc:Ignorable="w14 w15 w16se w16cid w16 w16cex w16sdtdh wp14">
+<w:ftr xmlns:wpc="http://schemas.microsoft.com/office/word/2010/wordprocessingCanvas" xmlns:cx="http://schemas.microsoft.com/office/drawing/2014/chartex" xmlns:cx1="http://schemas.microsoft.com/office/drawing/2015/9/8/chartex" xmlns:cx2="http://schemas.microsoft.com/office/drawing/2015/10/21/chartex" xmlns:cx3="http://schemas.microsoft.com/office/drawing/2016/5/9/chartex" xmlns:cx4="http://schemas.microsoft.com/office/drawing/2016/5/10/chartex" xmlns:cx5="http://schemas.microsoft.com/office/drawing/2016/5/11/chartex" xmlns:cx6="http://schemas.microsoft.com/office/drawing/2016/5/12/chartex" xmlns:cx7="http://schemas.microsoft.com/office/drawing/2016/5/13/chartex" xmlns:cx8="http://schemas.microsoft.com/office/drawing/2016/5/14/chartex" xmlns:mc="http://schemas.openxmlformats.org/markup-compatibility/2006" xmlns:aink="http://schemas.microsoft.com/office/drawing/2016/ink" xmlns:am3d="http://schemas.microsoft.com/office/drawing/2017/model3d" xmlns:o="urn:schemas-microsoft-com:office:office" xmlns:oel="http://schemas.microsoft.com/office/2019/extlst" xmlns:r="http://schemas.openxmlformats.org/officeDocument/2006/relationships" xmlns:m="http://schemas.openxmlformats.org/officeDocument/2006/math" xmlns:v="urn:schemas-microsoft-com:vml" xmlns:wp14="http://schemas.microsoft.com/office/word/2010/wordprocessingDrawing" xmlns:wp="http://schemas.openxmlformats.org/drawingml/2006/wordprocessingDrawing" xmlns:w10="urn:schemas-microsoft-com:office:word" xmlns:w="http://schemas.openxmlformats.org/wordprocessingml/2006/main" xmlns:w14="http://schemas.microsoft.com/office/word/2010/wordml" xmlns:w15="http://schemas.microsoft.com/office/word/2012/wordml" xmlns:w16cex="http://schemas.microsoft.com/office/word/2018/wordml/cex" xmlns:w16cid="http://schemas.microsoft.com/office/word/2016/wordml/cid" xmlns:w16="http://schemas.microsoft.com/office/word/2018/wordml" xmlns:w16du="http://schemas.microsoft.com/office/word/2023/wordml/word16du" xmlns:w16sdtdh="http://schemas.microsoft.com/office/word/2020/wordml/sdtdatahash" xmlns:w16se="http://schemas.microsoft.com/office/word/2015/wordml/symex" xmlns:wpg="http://schemas.microsoft.com/office/word/2010/wordprocessingGroup" xmlns:wpi="http://schemas.microsoft.com/office/word/2010/wordprocessingInk" xmlns:wne="http://schemas.microsoft.com/office/word/2006/wordml" xmlns:wps="http://schemas.microsoft.com/office/word/2010/wordprocessingShape" mc:Ignorable="w14 w15 w16se w16cid w16 w16cex w16sdtdh w16du wp14">
   <w:p>
     <w:pPr>
       <w:pStyle w:val="Footer"/>
@@ -5620,7 +5311,7 @@
 </file>
 
 <file path=word/footer2.xml><?xml version="1.0" encoding="utf-8"?>
-<w:ftr xmlns:wpc="http://schemas.microsoft.com/office/word/2010/wordprocessingCanvas" xmlns:cx="http://schemas.microsoft.com/office/drawing/2014/chartex" xmlns:cx1="http://schemas.microsoft.com/office/drawing/2015/9/8/chartex" xmlns:cx2="http://schemas.microsoft.com/office/drawing/2015/10/21/chartex" xmlns:cx3="http://schemas.microsoft.com/office/drawing/2016/5/9/chartex" xmlns:cx4="http://schemas.microsoft.com/office/drawing/2016/5/10/chartex" xmlns:cx5="http://schemas.microsoft.com/office/drawing/2016/5/11/chartex" xmlns:cx6="http://schemas.microsoft.com/office/drawing/2016/5/12/chartex" xmlns:cx7="http://schemas.microsoft.com/office/drawing/2016/5/13/chartex" xmlns:cx8="http://schemas.microsoft.com/office/drawing/2016/5/14/chartex" xmlns:mc="http://schemas.openxmlformats.org/markup-compatibility/2006" xmlns:aink="http://schemas.microsoft.com/office/drawing/2016/ink" xmlns:am3d="http://schemas.microsoft.com/office/drawing/2017/model3d" xmlns:o="urn:schemas-microsoft-com:office:office" xmlns:oel="http://schemas.microsoft.com/office/2019/extlst" xmlns:r="http://schemas.openxmlformats.org/officeDocument/2006/relationships" xmlns:m="http://schemas.openxmlformats.org/officeDocument/2006/math" xmlns:v="urn:schemas-microsoft-com:vml" xmlns:wp14="http://schemas.microsoft.com/office/word/2010/wordprocessingDrawing" xmlns:wp="http://schemas.openxmlformats.org/drawingml/2006/wordprocessingDrawing" xmlns:w10="urn:schemas-microsoft-com:office:word" xmlns:w="http://schemas.openxmlformats.org/wordprocessingml/2006/main" xmlns:w14="http://schemas.microsoft.com/office/word/2010/wordml" xmlns:w15="http://schemas.microsoft.com/office/word/2012/wordml" xmlns:w16cex="http://schemas.microsoft.com/office/word/2018/wordml/cex" xmlns:w16cid="http://schemas.microsoft.com/office/word/2016/wordml/cid" xmlns:w16="http://schemas.microsoft.com/office/word/2018/wordml" xmlns:w16sdtdh="http://schemas.microsoft.com/office/word/2020/wordml/sdtdatahash" xmlns:w16se="http://schemas.microsoft.com/office/word/2015/wordml/symex" xmlns:wpg="http://schemas.microsoft.com/office/word/2010/wordprocessingGroup" xmlns:wpi="http://schemas.microsoft.com/office/word/2010/wordprocessingInk" xmlns:wne="http://schemas.microsoft.com/office/word/2006/wordml" xmlns:wps="http://schemas.microsoft.com/office/word/2010/wordprocessingShape" mc:Ignorable="w14 w15 w16se w16cid w16 w16cex w16sdtdh wp14">
+<w:ftr xmlns:wpc="http://schemas.microsoft.com/office/word/2010/wordprocessingCanvas" xmlns:cx="http://schemas.microsoft.com/office/drawing/2014/chartex" xmlns:cx1="http://schemas.microsoft.com/office/drawing/2015/9/8/chartex" xmlns:cx2="http://schemas.microsoft.com/office/drawing/2015/10/21/chartex" xmlns:cx3="http://schemas.microsoft.com/office/drawing/2016/5/9/chartex" xmlns:cx4="http://schemas.microsoft.com/office/drawing/2016/5/10/chartex" xmlns:cx5="http://schemas.microsoft.com/office/drawing/2016/5/11/chartex" xmlns:cx6="http://schemas.microsoft.com/office/drawing/2016/5/12/chartex" xmlns:cx7="http://schemas.microsoft.com/office/drawing/2016/5/13/chartex" xmlns:cx8="http://schemas.microsoft.com/office/drawing/2016/5/14/chartex" xmlns:mc="http://schemas.openxmlformats.org/markup-compatibility/2006" xmlns:aink="http://schemas.microsoft.com/office/drawing/2016/ink" xmlns:am3d="http://schemas.microsoft.com/office/drawing/2017/model3d" xmlns:o="urn:schemas-microsoft-com:office:office" xmlns:oel="http://schemas.microsoft.com/office/2019/extlst" xmlns:r="http://schemas.openxmlformats.org/officeDocument/2006/relationships" xmlns:m="http://schemas.openxmlformats.org/officeDocument/2006/math" xmlns:v="urn:schemas-microsoft-com:vml" xmlns:wp14="http://schemas.microsoft.com/office/word/2010/wordprocessingDrawing" xmlns:wp="http://schemas.openxmlformats.org/drawingml/2006/wordprocessingDrawing" xmlns:w10="urn:schemas-microsoft-com:office:word" xmlns:w="http://schemas.openxmlformats.org/wordprocessingml/2006/main" xmlns:w14="http://schemas.microsoft.com/office/word/2010/wordml" xmlns:w15="http://schemas.microsoft.com/office/word/2012/wordml" xmlns:w16cex="http://schemas.microsoft.com/office/word/2018/wordml/cex" xmlns:w16cid="http://schemas.microsoft.com/office/word/2016/wordml/cid" xmlns:w16="http://schemas.microsoft.com/office/word/2018/wordml" xmlns:w16du="http://schemas.microsoft.com/office/word/2023/wordml/word16du" xmlns:w16sdtdh="http://schemas.microsoft.com/office/word/2020/wordml/sdtdatahash" xmlns:w16se="http://schemas.microsoft.com/office/word/2015/wordml/symex" xmlns:wpg="http://schemas.microsoft.com/office/word/2010/wordprocessingGroup" xmlns:wpi="http://schemas.microsoft.com/office/word/2010/wordprocessingInk" xmlns:wne="http://schemas.microsoft.com/office/word/2006/wordml" xmlns:wps="http://schemas.microsoft.com/office/word/2010/wordprocessingShape" mc:Ignorable="w14 w15 w16se w16cid w16 w16cex w16sdtdh w16du wp14">
   <w:sdt>
     <w:sdtPr>
       <w:id w:val="-2000960944"/>
@@ -5673,7 +5364,7 @@
 </file>
 
 <file path=word/footer3.xml><?xml version="1.0" encoding="utf-8"?>
-<w:ftr xmlns:wpc="http://schemas.microsoft.com/office/word/2010/wordprocessingCanvas" xmlns:cx="http://schemas.microsoft.com/office/drawing/2014/chartex" xmlns:cx1="http://schemas.microsoft.com/office/drawing/2015/9/8/chartex" xmlns:cx2="http://schemas.microsoft.com/office/drawing/2015/10/21/chartex" xmlns:cx3="http://schemas.microsoft.com/office/drawing/2016/5/9/chartex" xmlns:cx4="http://schemas.microsoft.com/office/drawing/2016/5/10/chartex" xmlns:cx5="http://schemas.microsoft.com/office/drawing/2016/5/11/chartex" xmlns:cx6="http://schemas.microsoft.com/office/drawing/2016/5/12/chartex" xmlns:cx7="http://schemas.microsoft.com/office/drawing/2016/5/13/chartex" xmlns:cx8="http://schemas.microsoft.com/office/drawing/2016/5/14/chartex" xmlns:mc="http://schemas.openxmlformats.org/markup-compatibility/2006" xmlns:aink="http://schemas.microsoft.com/office/drawing/2016/ink" xmlns:am3d="http://schemas.microsoft.com/office/drawing/2017/model3d" xmlns:o="urn:schemas-microsoft-com:office:office" xmlns:oel="http://schemas.microsoft.com/office/2019/extlst" xmlns:r="http://schemas.openxmlformats.org/officeDocument/2006/relationships" xmlns:m="http://schemas.openxmlformats.org/officeDocument/2006/math" xmlns:v="urn:schemas-microsoft-com:vml" xmlns:wp14="http://schemas.microsoft.com/office/word/2010/wordprocessingDrawing" xmlns:wp="http://schemas.openxmlformats.org/drawingml/2006/wordprocessingDrawing" xmlns:w10="urn:schemas-microsoft-com:office:word" xmlns:w="http://schemas.openxmlformats.org/wordprocessingml/2006/main" xmlns:w14="http://schemas.microsoft.com/office/word/2010/wordml" xmlns:w15="http://schemas.microsoft.com/office/word/2012/wordml" xmlns:w16cex="http://schemas.microsoft.com/office/word/2018/wordml/cex" xmlns:w16cid="http://schemas.microsoft.com/office/word/2016/wordml/cid" xmlns:w16="http://schemas.microsoft.com/office/word/2018/wordml" xmlns:w16sdtdh="http://schemas.microsoft.com/office/word/2020/wordml/sdtdatahash" xmlns:w16se="http://schemas.microsoft.com/office/word/2015/wordml/symex" xmlns:wpg="http://schemas.microsoft.com/office/word/2010/wordprocessingGroup" xmlns:wpi="http://schemas.microsoft.com/office/word/2010/wordprocessingInk" xmlns:wne="http://schemas.microsoft.com/office/word/2006/wordml" xmlns:wps="http://schemas.microsoft.com/office/word/2010/wordprocessingShape" mc:Ignorable="w14 w15 w16se w16cid w16 w16cex w16sdtdh wp14">
+<w:ftr xmlns:wpc="http://schemas.microsoft.com/office/word/2010/wordprocessingCanvas" xmlns:cx="http://schemas.microsoft.com/office/drawing/2014/chartex" xmlns:cx1="http://schemas.microsoft.com/office/drawing/2015/9/8/chartex" xmlns:cx2="http://schemas.microsoft.com/office/drawing/2015/10/21/chartex" xmlns:cx3="http://schemas.microsoft.com/office/drawing/2016/5/9/chartex" xmlns:cx4="http://schemas.microsoft.com/office/drawing/2016/5/10/chartex" xmlns:cx5="http://schemas.microsoft.com/office/drawing/2016/5/11/chartex" xmlns:cx6="http://schemas.microsoft.com/office/drawing/2016/5/12/chartex" xmlns:cx7="http://schemas.microsoft.com/office/drawing/2016/5/13/chartex" xmlns:cx8="http://schemas.microsoft.com/office/drawing/2016/5/14/chartex" xmlns:mc="http://schemas.openxmlformats.org/markup-compatibility/2006" xmlns:aink="http://schemas.microsoft.com/office/drawing/2016/ink" xmlns:am3d="http://schemas.microsoft.com/office/drawing/2017/model3d" xmlns:o="urn:schemas-microsoft-com:office:office" xmlns:oel="http://schemas.microsoft.com/office/2019/extlst" xmlns:r="http://schemas.openxmlformats.org/officeDocument/2006/relationships" xmlns:m="http://schemas.openxmlformats.org/officeDocument/2006/math" xmlns:v="urn:schemas-microsoft-com:vml" xmlns:wp14="http://schemas.microsoft.com/office/word/2010/wordprocessingDrawing" xmlns:wp="http://schemas.openxmlformats.org/drawingml/2006/wordprocessingDrawing" xmlns:w10="urn:schemas-microsoft-com:office:word" xmlns:w="http://schemas.openxmlformats.org/wordprocessingml/2006/main" xmlns:w14="http://schemas.microsoft.com/office/word/2010/wordml" xmlns:w15="http://schemas.microsoft.com/office/word/2012/wordml" xmlns:w16cex="http://schemas.microsoft.com/office/word/2018/wordml/cex" xmlns:w16cid="http://schemas.microsoft.com/office/word/2016/wordml/cid" xmlns:w16="http://schemas.microsoft.com/office/word/2018/wordml" xmlns:w16du="http://schemas.microsoft.com/office/word/2023/wordml/word16du" xmlns:w16sdtdh="http://schemas.microsoft.com/office/word/2020/wordml/sdtdatahash" xmlns:w16se="http://schemas.microsoft.com/office/word/2015/wordml/symex" xmlns:wpg="http://schemas.microsoft.com/office/word/2010/wordprocessingGroup" xmlns:wpi="http://schemas.microsoft.com/office/word/2010/wordprocessingInk" xmlns:wne="http://schemas.microsoft.com/office/word/2006/wordml" xmlns:wps="http://schemas.microsoft.com/office/word/2010/wordprocessingShape" mc:Ignorable="w14 w15 w16se w16cid w16 w16cex w16sdtdh w16du wp14">
   <w:p>
     <w:pPr>
       <w:pStyle w:val="Footer"/>
@@ -5683,7 +5374,7 @@
 </file>
 
 <file path=word/footnotes.xml><?xml version="1.0" encoding="utf-8"?>
-<w:footnotes xmlns:wpc="http://schemas.microsoft.com/office/word/2010/wordprocessingCanvas" xmlns:cx="http://schemas.microsoft.com/office/drawing/2014/chartex" xmlns:cx1="http://schemas.microsoft.com/office/drawing/2015/9/8/chartex" xmlns:cx2="http://schemas.microsoft.com/office/drawing/2015/10/21/chartex" xmlns:cx3="http://schemas.microsoft.com/office/drawing/2016/5/9/chartex" xmlns:cx4="http://schemas.microsoft.com/office/drawing/2016/5/10/chartex" xmlns:cx5="http://schemas.microsoft.com/office/drawing/2016/5/11/chartex" xmlns:cx6="http://schemas.microsoft.com/office/drawing/2016/5/12/chartex" xmlns:cx7="http://schemas.microsoft.com/office/drawing/2016/5/13/chartex" xmlns:cx8="http://schemas.microsoft.com/office/drawing/2016/5/14/chartex" xmlns:mc="http://schemas.openxmlformats.org/markup-compatibility/2006" xmlns:aink="http://schemas.microsoft.com/office/drawing/2016/ink" xmlns:am3d="http://schemas.microsoft.com/office/drawing/2017/model3d" xmlns:o="urn:schemas-microsoft-com:office:office" xmlns:oel="http://schemas.microsoft.com/office/2019/extlst" xmlns:r="http://schemas.openxmlformats.org/officeDocument/2006/relationships" xmlns:m="http://schemas.openxmlformats.org/officeDocument/2006/math" xmlns:v="urn:schemas-microsoft-com:vml" xmlns:wp14="http://schemas.microsoft.com/office/word/2010/wordprocessingDrawing" xmlns:wp="http://schemas.openxmlformats.org/drawingml/2006/wordprocessingDrawing" xmlns:w10="urn:schemas-microsoft-com:office:word" xmlns:w="http://schemas.openxmlformats.org/wordprocessingml/2006/main" xmlns:w14="http://schemas.microsoft.com/office/word/2010/wordml" xmlns:w15="http://schemas.microsoft.com/office/word/2012/wordml" xmlns:w16cex="http://schemas.microsoft.com/office/word/2018/wordml/cex" xmlns:w16cid="http://schemas.microsoft.com/office/word/2016/wordml/cid" xmlns:w16="http://schemas.microsoft.com/office/word/2018/wordml" xmlns:w16sdtdh="http://schemas.microsoft.com/office/word/2020/wordml/sdtdatahash" xmlns:w16se="http://schemas.microsoft.com/office/word/2015/wordml/symex" xmlns:wpg="http://schemas.microsoft.com/office/word/2010/wordprocessingGroup" xmlns:wpi="http://schemas.microsoft.com/office/word/2010/wordprocessingInk" xmlns:wne="http://schemas.microsoft.com/office/word/2006/wordml" xmlns:wps="http://schemas.microsoft.com/office/word/2010/wordprocessingShape" mc:Ignorable="w14 w15 w16se w16cid w16 w16cex w16sdtdh wp14">
+<w:footnotes xmlns:wpc="http://schemas.microsoft.com/office/word/2010/wordprocessingCanvas" xmlns:cx="http://schemas.microsoft.com/office/drawing/2014/chartex" xmlns:cx1="http://schemas.microsoft.com/office/drawing/2015/9/8/chartex" xmlns:cx2="http://schemas.microsoft.com/office/drawing/2015/10/21/chartex" xmlns:cx3="http://schemas.microsoft.com/office/drawing/2016/5/9/chartex" xmlns:cx4="http://schemas.microsoft.com/office/drawing/2016/5/10/chartex" xmlns:cx5="http://schemas.microsoft.com/office/drawing/2016/5/11/chartex" xmlns:cx6="http://schemas.microsoft.com/office/drawing/2016/5/12/chartex" xmlns:cx7="http://schemas.microsoft.com/office/drawing/2016/5/13/chartex" xmlns:cx8="http://schemas.microsoft.com/office/drawing/2016/5/14/chartex" xmlns:mc="http://schemas.openxmlformats.org/markup-compatibility/2006" xmlns:aink="http://schemas.microsoft.com/office/drawing/2016/ink" xmlns:am3d="http://schemas.microsoft.com/office/drawing/2017/model3d" xmlns:o="urn:schemas-microsoft-com:office:office" xmlns:oel="http://schemas.microsoft.com/office/2019/extlst" xmlns:r="http://schemas.openxmlformats.org/officeDocument/2006/relationships" xmlns:m="http://schemas.openxmlformats.org/officeDocument/2006/math" xmlns:v="urn:schemas-microsoft-com:vml" xmlns:wp14="http://schemas.microsoft.com/office/word/2010/wordprocessingDrawing" xmlns:wp="http://schemas.openxmlformats.org/drawingml/2006/wordprocessingDrawing" xmlns:w10="urn:schemas-microsoft-com:office:word" xmlns:w="http://schemas.openxmlformats.org/wordprocessingml/2006/main" xmlns:w14="http://schemas.microsoft.com/office/word/2010/wordml" xmlns:w15="http://schemas.microsoft.com/office/word/2012/wordml" xmlns:w16cex="http://schemas.microsoft.com/office/word/2018/wordml/cex" xmlns:w16cid="http://schemas.microsoft.com/office/word/2016/wordml/cid" xmlns:w16="http://schemas.microsoft.com/office/word/2018/wordml" xmlns:w16du="http://schemas.microsoft.com/office/word/2023/wordml/word16du" xmlns:w16sdtdh="http://schemas.microsoft.com/office/word/2020/wordml/sdtdatahash" xmlns:w16se="http://schemas.microsoft.com/office/word/2015/wordml/symex" xmlns:wpg="http://schemas.microsoft.com/office/word/2010/wordprocessingGroup" xmlns:wpi="http://schemas.microsoft.com/office/word/2010/wordprocessingInk" xmlns:wne="http://schemas.microsoft.com/office/word/2006/wordml" xmlns:wps="http://schemas.microsoft.com/office/word/2010/wordprocessingShape" mc:Ignorable="w14 w15 w16se w16cid w16 w16cex w16sdtdh w16du wp14">
   <w:footnote w:type="separator" w:id="-1">
     <w:p>
       <w:r>
@@ -5711,7 +5402,7 @@
 </file>
 
 <file path=word/header1.xml><?xml version="1.0" encoding="utf-8"?>
-<w:hdr xmlns:wpc="http://schemas.microsoft.com/office/word/2010/wordprocessingCanvas" xmlns:cx="http://schemas.microsoft.com/office/drawing/2014/chartex" xmlns:cx1="http://schemas.microsoft.com/office/drawing/2015/9/8/chartex" xmlns:cx2="http://schemas.microsoft.com/office/drawing/2015/10/21/chartex" xmlns:cx3="http://schemas.microsoft.com/office/drawing/2016/5/9/chartex" xmlns:cx4="http://schemas.microsoft.com/office/drawing/2016/5/10/chartex" xmlns:cx5="http://schemas.microsoft.com/office/drawing/2016/5/11/chartex" xmlns:cx6="http://schemas.microsoft.com/office/drawing/2016/5/12/chartex" xmlns:cx7="http://schemas.microsoft.com/office/drawing/2016/5/13/chartex" xmlns:cx8="http://schemas.microsoft.com/office/drawing/2016/5/14/chartex" xmlns:mc="http://schemas.openxmlformats.org/markup-compatibility/2006" xmlns:aink="http://schemas.microsoft.com/office/drawing/2016/ink" xmlns:am3d="http://schemas.microsoft.com/office/drawing/2017/model3d" xmlns:o="urn:schemas-microsoft-com:office:office" xmlns:oel="http://schemas.microsoft.com/office/2019/extlst" xmlns:r="http://schemas.openxmlformats.org/officeDocument/2006/relationships" xmlns:m="http://schemas.openxmlformats.org/officeDocument/2006/math" xmlns:v="urn:schemas-microsoft-com:vml" xmlns:wp14="http://schemas.microsoft.com/office/word/2010/wordprocessingDrawing" xmlns:wp="http://schemas.openxmlformats.org/drawingml/2006/wordprocessingDrawing" xmlns:w10="urn:schemas-microsoft-com:office:word" xmlns:w="http://schemas.openxmlformats.org/wordprocessingml/2006/main" xmlns:w14="http://schemas.microsoft.com/office/word/2010/wordml" xmlns:w15="http://schemas.microsoft.com/office/word/2012/wordml" xmlns:w16cex="http://schemas.microsoft.com/office/word/2018/wordml/cex" xmlns:w16cid="http://schemas.microsoft.com/office/word/2016/wordml/cid" xmlns:w16="http://schemas.microsoft.com/office/word/2018/wordml" xmlns:w16sdtdh="http://schemas.microsoft.com/office/word/2020/wordml/sdtdatahash" xmlns:w16se="http://schemas.microsoft.com/office/word/2015/wordml/symex" xmlns:wpg="http://schemas.microsoft.com/office/word/2010/wordprocessingGroup" xmlns:wpi="http://schemas.microsoft.com/office/word/2010/wordprocessingInk" xmlns:wne="http://schemas.microsoft.com/office/word/2006/wordml" xmlns:wps="http://schemas.microsoft.com/office/word/2010/wordprocessingShape" mc:Ignorable="w14 w15 w16se w16cid w16 w16cex w16sdtdh wp14">
+<w:hdr xmlns:wpc="http://schemas.microsoft.com/office/word/2010/wordprocessingCanvas" xmlns:cx="http://schemas.microsoft.com/office/drawing/2014/chartex" xmlns:cx1="http://schemas.microsoft.com/office/drawing/2015/9/8/chartex" xmlns:cx2="http://schemas.microsoft.com/office/drawing/2015/10/21/chartex" xmlns:cx3="http://schemas.microsoft.com/office/drawing/2016/5/9/chartex" xmlns:cx4="http://schemas.microsoft.com/office/drawing/2016/5/10/chartex" xmlns:cx5="http://schemas.microsoft.com/office/drawing/2016/5/11/chartex" xmlns:cx6="http://schemas.microsoft.com/office/drawing/2016/5/12/chartex" xmlns:cx7="http://schemas.microsoft.com/office/drawing/2016/5/13/chartex" xmlns:cx8="http://schemas.microsoft.com/office/drawing/2016/5/14/chartex" xmlns:mc="http://schemas.openxmlformats.org/markup-compatibility/2006" xmlns:aink="http://schemas.microsoft.com/office/drawing/2016/ink" xmlns:am3d="http://schemas.microsoft.com/office/drawing/2017/model3d" xmlns:o="urn:schemas-microsoft-com:office:office" xmlns:oel="http://schemas.microsoft.com/office/2019/extlst" xmlns:r="http://schemas.openxmlformats.org/officeDocument/2006/relationships" xmlns:m="http://schemas.openxmlformats.org/officeDocument/2006/math" xmlns:v="urn:schemas-microsoft-com:vml" xmlns:wp14="http://schemas.microsoft.com/office/word/2010/wordprocessingDrawing" xmlns:wp="http://schemas.openxmlformats.org/drawingml/2006/wordprocessingDrawing" xmlns:w10="urn:schemas-microsoft-com:office:word" xmlns:w="http://schemas.openxmlformats.org/wordprocessingml/2006/main" xmlns:w14="http://schemas.microsoft.com/office/word/2010/wordml" xmlns:w15="http://schemas.microsoft.com/office/word/2012/wordml" xmlns:w16cex="http://schemas.microsoft.com/office/word/2018/wordml/cex" xmlns:w16cid="http://schemas.microsoft.com/office/word/2016/wordml/cid" xmlns:w16="http://schemas.microsoft.com/office/word/2018/wordml" xmlns:w16du="http://schemas.microsoft.com/office/word/2023/wordml/word16du" xmlns:w16sdtdh="http://schemas.microsoft.com/office/word/2020/wordml/sdtdatahash" xmlns:w16se="http://schemas.microsoft.com/office/word/2015/wordml/symex" xmlns:wpg="http://schemas.microsoft.com/office/word/2010/wordprocessingGroup" xmlns:wpi="http://schemas.microsoft.com/office/word/2010/wordprocessingInk" xmlns:wne="http://schemas.microsoft.com/office/word/2006/wordml" xmlns:wps="http://schemas.microsoft.com/office/word/2010/wordprocessingShape" mc:Ignorable="w14 w15 w16se w16cid w16 w16cex w16sdtdh w16du wp14">
   <w:p>
     <w:pPr>
       <w:pStyle w:val="Header"/>
@@ -5757,7 +5448,7 @@
 </file>
 
 <file path=word/header2.xml><?xml version="1.0" encoding="utf-8"?>
-<w:hdr xmlns:wpc="http://schemas.microsoft.com/office/word/2010/wordprocessingCanvas" xmlns:cx="http://schemas.microsoft.com/office/drawing/2014/chartex" xmlns:cx1="http://schemas.microsoft.com/office/drawing/2015/9/8/chartex" xmlns:cx2="http://schemas.microsoft.com/office/drawing/2015/10/21/chartex" xmlns:cx3="http://schemas.microsoft.com/office/drawing/2016/5/9/chartex" xmlns:cx4="http://schemas.microsoft.com/office/drawing/2016/5/10/chartex" xmlns:cx5="http://schemas.microsoft.com/office/drawing/2016/5/11/chartex" xmlns:cx6="http://schemas.microsoft.com/office/drawing/2016/5/12/chartex" xmlns:cx7="http://schemas.microsoft.com/office/drawing/2016/5/13/chartex" xmlns:cx8="http://schemas.microsoft.com/office/drawing/2016/5/14/chartex" xmlns:mc="http://schemas.openxmlformats.org/markup-compatibility/2006" xmlns:aink="http://schemas.microsoft.com/office/drawing/2016/ink" xmlns:am3d="http://schemas.microsoft.com/office/drawing/2017/model3d" xmlns:o="urn:schemas-microsoft-com:office:office" xmlns:oel="http://schemas.microsoft.com/office/2019/extlst" xmlns:r="http://schemas.openxmlformats.org/officeDocument/2006/relationships" xmlns:m="http://schemas.openxmlformats.org/officeDocument/2006/math" xmlns:v="urn:schemas-microsoft-com:vml" xmlns:wp14="http://schemas.microsoft.com/office/word/2010/wordprocessingDrawing" xmlns:wp="http://schemas.openxmlformats.org/drawingml/2006/wordprocessingDrawing" xmlns:w10="urn:schemas-microsoft-com:office:word" xmlns:w="http://schemas.openxmlformats.org/wordprocessingml/2006/main" xmlns:w14="http://schemas.microsoft.com/office/word/2010/wordml" xmlns:w15="http://schemas.microsoft.com/office/word/2012/wordml" xmlns:w16cex="http://schemas.microsoft.com/office/word/2018/wordml/cex" xmlns:w16cid="http://schemas.microsoft.com/office/word/2016/wordml/cid" xmlns:w16="http://schemas.microsoft.com/office/word/2018/wordml" xmlns:w16sdtdh="http://schemas.microsoft.com/office/word/2020/wordml/sdtdatahash" xmlns:w16se="http://schemas.microsoft.com/office/word/2015/wordml/symex" xmlns:wpg="http://schemas.microsoft.com/office/word/2010/wordprocessingGroup" xmlns:wpi="http://schemas.microsoft.com/office/word/2010/wordprocessingInk" xmlns:wne="http://schemas.microsoft.com/office/word/2006/wordml" xmlns:wps="http://schemas.microsoft.com/office/word/2010/wordprocessingShape" mc:Ignorable="w14 w15 w16se w16cid w16 w16cex w16sdtdh wp14">
+<w:hdr xmlns:wpc="http://schemas.microsoft.com/office/word/2010/wordprocessingCanvas" xmlns:cx="http://schemas.microsoft.com/office/drawing/2014/chartex" xmlns:cx1="http://schemas.microsoft.com/office/drawing/2015/9/8/chartex" xmlns:cx2="http://schemas.microsoft.com/office/drawing/2015/10/21/chartex" xmlns:cx3="http://schemas.microsoft.com/office/drawing/2016/5/9/chartex" xmlns:cx4="http://schemas.microsoft.com/office/drawing/2016/5/10/chartex" xmlns:cx5="http://schemas.microsoft.com/office/drawing/2016/5/11/chartex" xmlns:cx6="http://schemas.microsoft.com/office/drawing/2016/5/12/chartex" xmlns:cx7="http://schemas.microsoft.com/office/drawing/2016/5/13/chartex" xmlns:cx8="http://schemas.microsoft.com/office/drawing/2016/5/14/chartex" xmlns:mc="http://schemas.openxmlformats.org/markup-compatibility/2006" xmlns:aink="http://schemas.microsoft.com/office/drawing/2016/ink" xmlns:am3d="http://schemas.microsoft.com/office/drawing/2017/model3d" xmlns:o="urn:schemas-microsoft-com:office:office" xmlns:oel="http://schemas.microsoft.com/office/2019/extlst" xmlns:r="http://schemas.openxmlformats.org/officeDocument/2006/relationships" xmlns:m="http://schemas.openxmlformats.org/officeDocument/2006/math" xmlns:v="urn:schemas-microsoft-com:vml" xmlns:wp14="http://schemas.microsoft.com/office/word/2010/wordprocessingDrawing" xmlns:wp="http://schemas.openxmlformats.org/drawingml/2006/wordprocessingDrawing" xmlns:w10="urn:schemas-microsoft-com:office:word" xmlns:w="http://schemas.openxmlformats.org/wordprocessingml/2006/main" xmlns:w14="http://schemas.microsoft.com/office/word/2010/wordml" xmlns:w15="http://schemas.microsoft.com/office/word/2012/wordml" xmlns:w16cex="http://schemas.microsoft.com/office/word/2018/wordml/cex" xmlns:w16cid="http://schemas.microsoft.com/office/word/2016/wordml/cid" xmlns:w16="http://schemas.microsoft.com/office/word/2018/wordml" xmlns:w16du="http://schemas.microsoft.com/office/word/2023/wordml/word16du" xmlns:w16sdtdh="http://schemas.microsoft.com/office/word/2020/wordml/sdtdatahash" xmlns:w16se="http://schemas.microsoft.com/office/word/2015/wordml/symex" xmlns:wpg="http://schemas.microsoft.com/office/word/2010/wordprocessingGroup" xmlns:wpi="http://schemas.microsoft.com/office/word/2010/wordprocessingInk" xmlns:wne="http://schemas.microsoft.com/office/word/2006/wordml" xmlns:wps="http://schemas.microsoft.com/office/word/2010/wordprocessingShape" mc:Ignorable="w14 w15 w16se w16cid w16 w16cex w16sdtdh w16du wp14">
   <w:p>
     <w:pPr>
       <w:pStyle w:val="Header"/>
@@ -5803,7 +5494,7 @@
 </file>
 
 <file path=word/header3.xml><?xml version="1.0" encoding="utf-8"?>
-<w:hdr xmlns:wpc="http://schemas.microsoft.com/office/word/2010/wordprocessingCanvas" xmlns:cx="http://schemas.microsoft.com/office/drawing/2014/chartex" xmlns:cx1="http://schemas.microsoft.com/office/drawing/2015/9/8/chartex" xmlns:cx2="http://schemas.microsoft.com/office/drawing/2015/10/21/chartex" xmlns:cx3="http://schemas.microsoft.com/office/drawing/2016/5/9/chartex" xmlns:cx4="http://schemas.microsoft.com/office/drawing/2016/5/10/chartex" xmlns:cx5="http://schemas.microsoft.com/office/drawing/2016/5/11/chartex" xmlns:cx6="http://schemas.microsoft.com/office/drawing/2016/5/12/chartex" xmlns:cx7="http://schemas.microsoft.com/office/drawing/2016/5/13/chartex" xmlns:cx8="http://schemas.microsoft.com/office/drawing/2016/5/14/chartex" xmlns:mc="http://schemas.openxmlformats.org/markup-compatibility/2006" xmlns:aink="http://schemas.microsoft.com/office/drawing/2016/ink" xmlns:am3d="http://schemas.microsoft.com/office/drawing/2017/model3d" xmlns:o="urn:schemas-microsoft-com:office:office" xmlns:oel="http://schemas.microsoft.com/office/2019/extlst" xmlns:r="http://schemas.openxmlformats.org/officeDocument/2006/relationships" xmlns:m="http://schemas.openxmlformats.org/officeDocument/2006/math" xmlns:v="urn:schemas-microsoft-com:vml" xmlns:wp14="http://schemas.microsoft.com/office/word/2010/wordprocessingDrawing" xmlns:wp="http://schemas.openxmlformats.org/drawingml/2006/wordprocessingDrawing" xmlns:w10="urn:schemas-microsoft-com:office:word" xmlns:w="http://schemas.openxmlformats.org/wordprocessingml/2006/main" xmlns:w14="http://schemas.microsoft.com/office/word/2010/wordml" xmlns:w15="http://schemas.microsoft.com/office/word/2012/wordml" xmlns:w16cex="http://schemas.microsoft.com/office/word/2018/wordml/cex" xmlns:w16cid="http://schemas.microsoft.com/office/word/2016/wordml/cid" xmlns:w16="http://schemas.microsoft.com/office/word/2018/wordml" xmlns:w16sdtdh="http://schemas.microsoft.com/office/word/2020/wordml/sdtdatahash" xmlns:w16se="http://schemas.microsoft.com/office/word/2015/wordml/symex" xmlns:wpg="http://schemas.microsoft.com/office/word/2010/wordprocessingGroup" xmlns:wpi="http://schemas.microsoft.com/office/word/2010/wordprocessingInk" xmlns:wne="http://schemas.microsoft.com/office/word/2006/wordml" xmlns:wps="http://schemas.microsoft.com/office/word/2010/wordprocessingShape" mc:Ignorable="w14 w15 w16se w16cid w16 w16cex w16sdtdh wp14">
+<w:hdr xmlns:wpc="http://schemas.microsoft.com/office/word/2010/wordprocessingCanvas" xmlns:cx="http://schemas.microsoft.com/office/drawing/2014/chartex" xmlns:cx1="http://schemas.microsoft.com/office/drawing/2015/9/8/chartex" xmlns:cx2="http://schemas.microsoft.com/office/drawing/2015/10/21/chartex" xmlns:cx3="http://schemas.microsoft.com/office/drawing/2016/5/9/chartex" xmlns:cx4="http://schemas.microsoft.com/office/drawing/2016/5/10/chartex" xmlns:cx5="http://schemas.microsoft.com/office/drawing/2016/5/11/chartex" xmlns:cx6="http://schemas.microsoft.com/office/drawing/2016/5/12/chartex" xmlns:cx7="http://schemas.microsoft.com/office/drawing/2016/5/13/chartex" xmlns:cx8="http://schemas.microsoft.com/office/drawing/2016/5/14/chartex" xmlns:mc="http://schemas.openxmlformats.org/markup-compatibility/2006" xmlns:aink="http://schemas.microsoft.com/office/drawing/2016/ink" xmlns:am3d="http://schemas.microsoft.com/office/drawing/2017/model3d" xmlns:o="urn:schemas-microsoft-com:office:office" xmlns:oel="http://schemas.microsoft.com/office/2019/extlst" xmlns:r="http://schemas.openxmlformats.org/officeDocument/2006/relationships" xmlns:m="http://schemas.openxmlformats.org/officeDocument/2006/math" xmlns:v="urn:schemas-microsoft-com:vml" xmlns:wp14="http://schemas.microsoft.com/office/word/2010/wordprocessingDrawing" xmlns:wp="http://schemas.openxmlformats.org/drawingml/2006/wordprocessingDrawing" xmlns:w10="urn:schemas-microsoft-com:office:word" xmlns:w="http://schemas.openxmlformats.org/wordprocessingml/2006/main" xmlns:w14="http://schemas.microsoft.com/office/word/2010/wordml" xmlns:w15="http://schemas.microsoft.com/office/word/2012/wordml" xmlns:w16cex="http://schemas.microsoft.com/office/word/2018/wordml/cex" xmlns:w16cid="http://schemas.microsoft.com/office/word/2016/wordml/cid" xmlns:w16="http://schemas.microsoft.com/office/word/2018/wordml" xmlns:w16du="http://schemas.microsoft.com/office/word/2023/wordml/word16du" xmlns:w16sdtdh="http://schemas.microsoft.com/office/word/2020/wordml/sdtdatahash" xmlns:w16se="http://schemas.microsoft.com/office/word/2015/wordml/symex" xmlns:wpg="http://schemas.microsoft.com/office/word/2010/wordprocessingGroup" xmlns:wpi="http://schemas.microsoft.com/office/word/2010/wordprocessingInk" xmlns:wne="http://schemas.microsoft.com/office/word/2006/wordml" xmlns:wps="http://schemas.microsoft.com/office/word/2010/wordprocessingShape" mc:Ignorable="w14 w15 w16se w16cid w16 w16cex w16sdtdh w16du wp14">
   <w:p>
     <w:pPr>
       <w:pStyle w:val="Header"/>
@@ -5849,7 +5540,7 @@
 </file>
 
 <file path=word/numbering.xml><?xml version="1.0" encoding="utf-8"?>
-<w:numbering xmlns:wpc="http://schemas.microsoft.com/office/word/2010/wordprocessingCanvas" xmlns:cx="http://schemas.microsoft.com/office/drawing/2014/chartex" xmlns:cx1="http://schemas.microsoft.com/office/drawing/2015/9/8/chartex" xmlns:cx2="http://schemas.microsoft.com/office/drawing/2015/10/21/chartex" xmlns:cx3="http://schemas.microsoft.com/office/drawing/2016/5/9/chartex" xmlns:cx4="http://schemas.microsoft.com/office/drawing/2016/5/10/chartex" xmlns:cx5="http://schemas.microsoft.com/office/drawing/2016/5/11/chartex" xmlns:cx6="http://schemas.microsoft.com/office/drawing/2016/5/12/chartex" xmlns:cx7="http://schemas.microsoft.com/office/drawing/2016/5/13/chartex" xmlns:cx8="http://schemas.microsoft.com/office/drawing/2016/5/14/chartex" xmlns:mc="http://schemas.openxmlformats.org/markup-compatibility/2006" xmlns:aink="http://schemas.microsoft.com/office/drawing/2016/ink" xmlns:am3d="http://schemas.microsoft.com/office/drawing/2017/model3d" xmlns:o="urn:schemas-microsoft-com:office:office" xmlns:oel="http://schemas.microsoft.com/office/2019/extlst" xmlns:r="http://schemas.openxmlformats.org/officeDocument/2006/relationships" xmlns:m="http://schemas.openxmlformats.org/officeDocument/2006/math" xmlns:v="urn:schemas-microsoft-com:vml" xmlns:wp14="http://schemas.microsoft.com/office/word/2010/wordprocessingDrawing" xmlns:wp="http://schemas.openxmlformats.org/drawingml/2006/wordprocessingDrawing" xmlns:w10="urn:schemas-microsoft-com:office:word" xmlns:w="http://schemas.openxmlformats.org/wordprocessingml/2006/main" xmlns:w14="http://schemas.microsoft.com/office/word/2010/wordml" xmlns:w15="http://schemas.microsoft.com/office/word/2012/wordml" xmlns:w16cex="http://schemas.microsoft.com/office/word/2018/wordml/cex" xmlns:w16cid="http://schemas.microsoft.com/office/word/2016/wordml/cid" xmlns:w16="http://schemas.microsoft.com/office/word/2018/wordml" xmlns:w16sdtdh="http://schemas.microsoft.com/office/word/2020/wordml/sdtdatahash" xmlns:w16se="http://schemas.microsoft.com/office/word/2015/wordml/symex" xmlns:wpg="http://schemas.microsoft.com/office/word/2010/wordprocessingGroup" xmlns:wpi="http://schemas.microsoft.com/office/word/2010/wordprocessingInk" xmlns:wne="http://schemas.microsoft.com/office/word/2006/wordml" xmlns:wps="http://schemas.microsoft.com/office/word/2010/wordprocessingShape" mc:Ignorable="w14 w15 w16se w16cid w16 w16cex w16sdtdh wp14">
+<w:numbering xmlns:wpc="http://schemas.microsoft.com/office/word/2010/wordprocessingCanvas" xmlns:cx="http://schemas.microsoft.com/office/drawing/2014/chartex" xmlns:cx1="http://schemas.microsoft.com/office/drawing/2015/9/8/chartex" xmlns:cx2="http://schemas.microsoft.com/office/drawing/2015/10/21/chartex" xmlns:cx3="http://schemas.microsoft.com/office/drawing/2016/5/9/chartex" xmlns:cx4="http://schemas.microsoft.com/office/drawing/2016/5/10/chartex" xmlns:cx5="http://schemas.microsoft.com/office/drawing/2016/5/11/chartex" xmlns:cx6="http://schemas.microsoft.com/office/drawing/2016/5/12/chartex" xmlns:cx7="http://schemas.microsoft.com/office/drawing/2016/5/13/chartex" xmlns:cx8="http://schemas.microsoft.com/office/drawing/2016/5/14/chartex" xmlns:mc="http://schemas.openxmlformats.org/markup-compatibility/2006" xmlns:aink="http://schemas.microsoft.com/office/drawing/2016/ink" xmlns:am3d="http://schemas.microsoft.com/office/drawing/2017/model3d" xmlns:o="urn:schemas-microsoft-com:office:office" xmlns:oel="http://schemas.microsoft.com/office/2019/extlst" xmlns:r="http://schemas.openxmlformats.org/officeDocument/2006/relationships" xmlns:m="http://schemas.openxmlformats.org/officeDocument/2006/math" xmlns:v="urn:schemas-microsoft-com:vml" xmlns:wp14="http://schemas.microsoft.com/office/word/2010/wordprocessingDrawing" xmlns:wp="http://schemas.openxmlformats.org/drawingml/2006/wordprocessingDrawing" xmlns:w10="urn:schemas-microsoft-com:office:word" xmlns:w="http://schemas.openxmlformats.org/wordprocessingml/2006/main" xmlns:w14="http://schemas.microsoft.com/office/word/2010/wordml" xmlns:w15="http://schemas.microsoft.com/office/word/2012/wordml" xmlns:w16cex="http://schemas.microsoft.com/office/word/2018/wordml/cex" xmlns:w16cid="http://schemas.microsoft.com/office/word/2016/wordml/cid" xmlns:w16="http://schemas.microsoft.com/office/word/2018/wordml" xmlns:w16du="http://schemas.microsoft.com/office/word/2023/wordml/word16du" xmlns:w16sdtdh="http://schemas.microsoft.com/office/word/2020/wordml/sdtdatahash" xmlns:w16se="http://schemas.microsoft.com/office/word/2015/wordml/symex" xmlns:wpg="http://schemas.microsoft.com/office/word/2010/wordprocessingGroup" xmlns:wpi="http://schemas.microsoft.com/office/word/2010/wordprocessingInk" xmlns:wne="http://schemas.microsoft.com/office/word/2006/wordml" xmlns:wps="http://schemas.microsoft.com/office/word/2010/wordprocessingShape" mc:Ignorable="w14 w15 w16se w16cid w16 w16cex w16sdtdh w16du wp14">
   <w:abstractNum w:abstractNumId="0" w15:restartNumberingAfterBreak="0">
     <w:nsid w:val="000E44B1"/>
     <w:multiLevelType w:val="hybridMultilevel"/>
@@ -10526,7 +10217,7 @@
 </file>
 
 <file path=word/styles.xml><?xml version="1.0" encoding="utf-8"?>
-<w:styles xmlns:mc="http://schemas.openxmlformats.org/markup-compatibility/2006" xmlns:r="http://schemas.openxmlformats.org/officeDocument/2006/relationships" xmlns:w="http://schemas.openxmlformats.org/wordprocessingml/2006/main" xmlns:w14="http://schemas.microsoft.com/office/word/2010/wordml" xmlns:w15="http://schemas.microsoft.com/office/word/2012/wordml" xmlns:w16cex="http://schemas.microsoft.com/office/word/2018/wordml/cex" xmlns:w16cid="http://schemas.microsoft.com/office/word/2016/wordml/cid" xmlns:w16="http://schemas.microsoft.com/office/word/2018/wordml" xmlns:w16sdtdh="http://schemas.microsoft.com/office/word/2020/wordml/sdtdatahash" xmlns:w16se="http://schemas.microsoft.com/office/word/2015/wordml/symex" mc:Ignorable="w14 w15 w16se w16cid w16 w16cex w16sdtdh">
+<w:styles xmlns:mc="http://schemas.openxmlformats.org/markup-compatibility/2006" xmlns:r="http://schemas.openxmlformats.org/officeDocument/2006/relationships" xmlns:w="http://schemas.openxmlformats.org/wordprocessingml/2006/main" xmlns:w14="http://schemas.microsoft.com/office/word/2010/wordml" xmlns:w15="http://schemas.microsoft.com/office/word/2012/wordml" xmlns:w16cex="http://schemas.microsoft.com/office/word/2018/wordml/cex" xmlns:w16cid="http://schemas.microsoft.com/office/word/2016/wordml/cid" xmlns:w16="http://schemas.microsoft.com/office/word/2018/wordml" xmlns:w16du="http://schemas.microsoft.com/office/word/2023/wordml/word16du" xmlns:w16sdtdh="http://schemas.microsoft.com/office/word/2020/wordml/sdtdatahash" xmlns:w16se="http://schemas.microsoft.com/office/word/2015/wordml/symex" mc:Ignorable="w14 w15 w16se w16cid w16 w16cex w16sdtdh w16du">
   <w:docDefaults>
     <w:rPrDefault>
       <w:rPr>
@@ -11090,6 +10781,7 @@
   <w:style w:type="character" w:default="1" w:styleId="DefaultParagraphFont">
     <w:name w:val="Default Paragraph Font"/>
     <w:uiPriority w:val="1"/>
+    <w:semiHidden/>
     <w:unhideWhenUsed/>
   </w:style>
   <w:style w:type="table" w:default="1" w:styleId="TableNormal">
@@ -13644,16 +13336,15 @@
 </file>
 
 <file path=customXml/item1.xml><?xml version="1.0" encoding="utf-8"?>
-<p:properties xmlns:p="http://schemas.microsoft.com/office/2006/metadata/properties" xmlns:xsi="http://www.w3.org/2001/XMLSchema-instance" xmlns:pc="http://schemas.microsoft.com/office/infopath/2007/PartnerControls">
-  <documentManagement/>
-</p:properties>
+<?mso-contentType ?>
+<FormTemplates xmlns="http://schemas.microsoft.com/sharepoint/v3/contenttype/forms">
+  <Display>DocumentLibraryForm</Display>
+  <Edit>DocumentLibraryForm</Edit>
+  <New>DocumentLibraryForm</New>
+</FormTemplates>
 </file>
 
 <file path=customXml/item2.xml><?xml version="1.0" encoding="utf-8"?>
-<b:Sources xmlns:b="http://schemas.openxmlformats.org/officeDocument/2006/bibliography" xmlns="http://schemas.openxmlformats.org/officeDocument/2006/bibliography" SelectedStyle="\APA.XSL" StyleName="APA"/>
-</file>
-
-<file path=customXml/item3.xml><?xml version="1.0" encoding="utf-8"?>
 <ct:contentTypeSchema xmlns:ct="http://schemas.microsoft.com/office/2006/metadata/contentType" xmlns:ma="http://schemas.microsoft.com/office/2006/metadata/properties/metaAttributes" ct:_="" ma:_="" ma:contentTypeName="Document" ma:contentTypeID="0x0101006A38F0FB01BD914F8D471A78DDB449C3" ma:contentTypeVersion="2" ma:contentTypeDescription="Create a new document." ma:contentTypeScope="" ma:versionID="cb6867ce3c107c227b534864a0742f0e">
   <xsd:schema xmlns:xsd="http://www.w3.org/2001/XMLSchema" xmlns:xs="http://www.w3.org/2001/XMLSchema" xmlns:p="http://schemas.microsoft.com/office/2006/metadata/properties" xmlns:ns2="44d690cb-c946-4b84-b0e4-eeeae226d5d8" targetNamespace="http://schemas.microsoft.com/office/2006/metadata/properties" ma:root="true" ma:fieldsID="6e23d776832e11f9c037dace08afc995" ns2:_="">
     <xsd:import namespace="44d690cb-c946-4b84-b0e4-eeeae226d5d8"/>
@@ -13785,33 +13476,25 @@
 </ct:contentTypeSchema>
 </file>
 
+<file path=customXml/item3.xml><?xml version="1.0" encoding="utf-8"?>
+<b:Sources xmlns:b="http://schemas.openxmlformats.org/officeDocument/2006/bibliography" xmlns="http://schemas.openxmlformats.org/officeDocument/2006/bibliography" SelectedStyle="\APA.XSL" StyleName="APA"/>
+</file>
+
 <file path=customXml/item4.xml><?xml version="1.0" encoding="utf-8"?>
-<?mso-contentType ?>
-<FormTemplates xmlns="http://schemas.microsoft.com/sharepoint/v3/contenttype/forms">
-  <Display>DocumentLibraryForm</Display>
-  <Edit>DocumentLibraryForm</Edit>
-  <New>DocumentLibraryForm</New>
-</FormTemplates>
+<p:properties xmlns:p="http://schemas.microsoft.com/office/2006/metadata/properties" xmlns:xsi="http://www.w3.org/2001/XMLSchema-instance" xmlns:pc="http://schemas.microsoft.com/office/infopath/2007/PartnerControls">
+  <documentManagement/>
+</p:properties>
 </file>
 
 <file path=customXml/itemProps1.xml><?xml version="1.0" encoding="utf-8"?>
-<ds:datastoreItem xmlns:ds="http://schemas.openxmlformats.org/officeDocument/2006/customXml" ds:itemID="{15492749-33C7-415E-BF70-BFC02EFC91E6}">
+<ds:datastoreItem xmlns:ds="http://schemas.openxmlformats.org/officeDocument/2006/customXml" ds:itemID="{D59561E2-C4F7-44EE-B573-8F44F5BC1374}">
   <ds:schemaRefs>
-    <ds:schemaRef ds:uri="http://schemas.microsoft.com/office/2006/metadata/properties"/>
-    <ds:schemaRef ds:uri="http://schemas.microsoft.com/office/infopath/2007/PartnerControls"/>
+    <ds:schemaRef ds:uri="http://schemas.microsoft.com/sharepoint/v3/contenttype/forms"/>
   </ds:schemaRefs>
 </ds:datastoreItem>
 </file>
 
 <file path=customXml/itemProps2.xml><?xml version="1.0" encoding="utf-8"?>
-<ds:datastoreItem xmlns:ds="http://schemas.openxmlformats.org/officeDocument/2006/customXml" ds:itemID="{F4FA2347-BE8B-4E82-9C51-BF55354EAE9F}">
-  <ds:schemaRefs>
-    <ds:schemaRef ds:uri="http://schemas.openxmlformats.org/officeDocument/2006/bibliography"/>
-  </ds:schemaRefs>
-</ds:datastoreItem>
-</file>
-
-<file path=customXml/itemProps3.xml><?xml version="1.0" encoding="utf-8"?>
 <ds:datastoreItem xmlns:ds="http://schemas.openxmlformats.org/officeDocument/2006/customXml" ds:itemID="{991A3C20-021E-4212-B8B8-83483ED8A591}">
   <ds:schemaRefs>
     <ds:schemaRef ds:uri="http://schemas.microsoft.com/office/2006/metadata/contentType"/>
@@ -13829,10 +13512,19 @@
 </ds:datastoreItem>
 </file>
 
+<file path=customXml/itemProps3.xml><?xml version="1.0" encoding="utf-8"?>
+<ds:datastoreItem xmlns:ds="http://schemas.openxmlformats.org/officeDocument/2006/customXml" ds:itemID="{F4FA2347-BE8B-4E82-9C51-BF55354EAE9F}">
+  <ds:schemaRefs>
+    <ds:schemaRef ds:uri="http://schemas.openxmlformats.org/officeDocument/2006/bibliography"/>
+  </ds:schemaRefs>
+</ds:datastoreItem>
+</file>
+
 <file path=customXml/itemProps4.xml><?xml version="1.0" encoding="utf-8"?>
-<ds:datastoreItem xmlns:ds="http://schemas.openxmlformats.org/officeDocument/2006/customXml" ds:itemID="{D59561E2-C4F7-44EE-B573-8F44F5BC1374}">
+<ds:datastoreItem xmlns:ds="http://schemas.openxmlformats.org/officeDocument/2006/customXml" ds:itemID="{15492749-33C7-415E-BF70-BFC02EFC91E6}">
   <ds:schemaRefs>
-    <ds:schemaRef ds:uri="http://schemas.microsoft.com/sharepoint/v3/contenttype/forms"/>
+    <ds:schemaRef ds:uri="http://schemas.microsoft.com/office/2006/metadata/properties"/>
+    <ds:schemaRef ds:uri="http://schemas.microsoft.com/office/infopath/2007/PartnerControls"/>
   </ds:schemaRefs>
 </ds:datastoreItem>
 </file>
</xml_diff>